<commit_message>
Add desktop app for operators
</commit_message>
<xml_diff>
--- a/ТЗ_Рыбников,Коншин.docx
+++ b/ТЗ_Рыбников,Коншин.docx
@@ -25,7 +25,23 @@
           <w:sz w:val="24"/>
           <w:szCs w:val="24"/>
         </w:rPr>
-        <w:t>ческое задание на разработку программного обеспечения АИС «Агрегатор такси»</w:t>
+        <w:t>ческое задание на разработку программного обеспечения АИС «</w:t>
+      </w:r>
+      <w:r>
+        <w:rPr>
+          <w:rFonts w:ascii="Times New Roman" w:hAnsi="Times New Roman" w:cs="Times New Roman"/>
+          <w:sz w:val="24"/>
+          <w:szCs w:val="24"/>
+        </w:rPr>
+        <w:t>Таксопарк</w:t>
+      </w:r>
+      <w:r>
+        <w:rPr>
+          <w:rFonts w:ascii="Times New Roman" w:hAnsi="Times New Roman" w:cs="Times New Roman"/>
+          <w:sz w:val="24"/>
+          <w:szCs w:val="24"/>
+        </w:rPr>
+        <w:t>»</w:t>
       </w:r>
     </w:p>
     <w:p>
@@ -462,24 +478,46 @@
           <w:sz w:val="24"/>
           <w:szCs w:val="24"/>
         </w:rPr>
-        <w:t>ф</w:t>
-      </w:r>
-      <w:r>
-        <w:rPr>
-          <w:rFonts w:ascii="Times New Roman" w:hAnsi="Times New Roman" w:cs="Times New Roman"/>
-          <w:sz w:val="24"/>
-          <w:szCs w:val="24"/>
-        </w:rPr>
-        <w:t>ормирование отчётов, необходимых бухгалтеру, содержащих все данные</w:t>
-      </w:r>
-      <w:r>
-        <w:rPr>
-          <w:rFonts w:ascii="Times New Roman" w:hAnsi="Times New Roman" w:cs="Times New Roman"/>
-          <w:sz w:val="24"/>
-          <w:szCs w:val="24"/>
-        </w:rPr>
-        <w:t xml:space="preserve"> о выполненных заказах</w:t>
-      </w:r>
+        <w:t>просмотр информации о водителях</w:t>
+      </w:r>
+    </w:p>
+    <w:p>
+      <w:pPr>
+        <w:pStyle w:val="a3"/>
+        <w:numPr>
+          <w:ilvl w:val="0"/>
+          <w:numId w:val="2"/>
+        </w:numPr>
+        <w:tabs>
+          <w:tab w:val="left" w:pos="3072"/>
+        </w:tabs>
+        <w:rPr>
+          <w:rFonts w:ascii="Times New Roman" w:hAnsi="Times New Roman" w:cs="Times New Roman"/>
+          <w:sz w:val="24"/>
+          <w:szCs w:val="24"/>
+        </w:rPr>
+      </w:pPr>
+      <w:r>
+        <w:rPr>
+          <w:rFonts w:ascii="Times New Roman" w:hAnsi="Times New Roman" w:cs="Times New Roman"/>
+          <w:sz w:val="24"/>
+          <w:szCs w:val="24"/>
+        </w:rPr>
+        <w:t>просмотр статистики о поездках</w:t>
+      </w:r>
+    </w:p>
+    <w:p>
+      <w:pPr>
+        <w:pStyle w:val="a3"/>
+        <w:tabs>
+          <w:tab w:val="left" w:pos="3072"/>
+        </w:tabs>
+        <w:rPr>
+          <w:rFonts w:ascii="Times New Roman" w:hAnsi="Times New Roman" w:cs="Times New Roman"/>
+          <w:sz w:val="24"/>
+          <w:szCs w:val="24"/>
+        </w:rPr>
+      </w:pPr>
     </w:p>
     <w:p>
       <w:pPr>
@@ -531,32 +569,23 @@
           <w:sz w:val="24"/>
           <w:szCs w:val="24"/>
         </w:rPr>
-        <w:t xml:space="preserve"> о количестве выполненных заказах каждым водителем </w:t>
-      </w:r>
-    </w:p>
-    <w:p>
-      <w:pPr>
-        <w:pStyle w:val="a3"/>
-        <w:numPr>
-          <w:ilvl w:val="0"/>
-          <w:numId w:val="3"/>
-        </w:numPr>
-        <w:tabs>
-          <w:tab w:val="left" w:pos="3072"/>
-        </w:tabs>
-        <w:rPr>
-          <w:rFonts w:ascii="Times New Roman" w:hAnsi="Times New Roman" w:cs="Times New Roman"/>
-          <w:sz w:val="24"/>
-          <w:szCs w:val="24"/>
-        </w:rPr>
-      </w:pPr>
-      <w:r>
-        <w:rPr>
-          <w:rFonts w:ascii="Times New Roman" w:hAnsi="Times New Roman" w:cs="Times New Roman"/>
-          <w:sz w:val="24"/>
-          <w:szCs w:val="24"/>
-        </w:rPr>
-        <w:t>отчёт о выручке и расходах за определённых период времени</w:t>
+        <w:t xml:space="preserve"> о количестве выполненных заказах</w:t>
+      </w:r>
+      <w:r>
+        <w:rPr>
+          <w:rFonts w:ascii="Times New Roman" w:hAnsi="Times New Roman" w:cs="Times New Roman"/>
+          <w:sz w:val="24"/>
+          <w:szCs w:val="24"/>
+        </w:rPr>
+        <w:t xml:space="preserve"> </w:t>
+      </w:r>
+      <w:r>
+        <w:rPr>
+          <w:rFonts w:ascii="Times New Roman" w:hAnsi="Times New Roman" w:cs="Times New Roman"/>
+          <w:sz w:val="24"/>
+          <w:szCs w:val="24"/>
+        </w:rPr>
+        <w:t xml:space="preserve">водителем </w:t>
       </w:r>
     </w:p>
     <w:p>
@@ -577,7 +606,39 @@
           <w:sz w:val="24"/>
           <w:szCs w:val="24"/>
         </w:rPr>
-        <w:t>В программе должен быть предусмотрен быстрый поиск, возможность регистрации нового водителя</w:t>
+        <w:t>В программе должен быть предусмотре</w:t>
+      </w:r>
+      <w:r>
+        <w:rPr>
+          <w:rFonts w:ascii="Times New Roman" w:hAnsi="Times New Roman" w:cs="Times New Roman"/>
+          <w:sz w:val="24"/>
+          <w:szCs w:val="24"/>
+        </w:rPr>
+        <w:t>на</w:t>
+      </w:r>
+      <w:r>
+        <w:rPr>
+          <w:rFonts w:ascii="Times New Roman" w:hAnsi="Times New Roman" w:cs="Times New Roman"/>
+          <w:sz w:val="24"/>
+          <w:szCs w:val="24"/>
+        </w:rPr>
+        <w:t xml:space="preserve"> возможность </w:t>
+      </w:r>
+      <w:r>
+        <w:rPr>
+          <w:rFonts w:ascii="Times New Roman" w:hAnsi="Times New Roman" w:cs="Times New Roman"/>
+          <w:sz w:val="24"/>
+          <w:szCs w:val="24"/>
+        </w:rPr>
+        <w:t>авторизации</w:t>
+      </w:r>
+      <w:r>
+        <w:rPr>
+          <w:rFonts w:ascii="Times New Roman" w:hAnsi="Times New Roman" w:cs="Times New Roman"/>
+          <w:sz w:val="24"/>
+          <w:szCs w:val="24"/>
+        </w:rPr>
+        <w:t xml:space="preserve"> водителя</w:t>
       </w:r>
       <w:r>
         <w:rPr>
@@ -664,7 +725,23 @@
           <w:sz w:val="24"/>
           <w:szCs w:val="24"/>
         </w:rPr>
-        <w:t>возможность самовосстановления после сбоев (отключения электропитания, сбои в операционной системе ит. д.);</w:t>
+        <w:t>возможность самовосстановления после сбоев (отключения электропитания, сбои в операционной системе и</w:t>
+      </w:r>
+      <w:r>
+        <w:rPr>
+          <w:rFonts w:ascii="Times New Roman" w:hAnsi="Times New Roman" w:cs="Times New Roman"/>
+          <w:sz w:val="24"/>
+          <w:szCs w:val="24"/>
+        </w:rPr>
+        <w:t xml:space="preserve"> </w:t>
+      </w:r>
+      <w:r>
+        <w:rPr>
+          <w:rFonts w:ascii="Times New Roman" w:hAnsi="Times New Roman" w:cs="Times New Roman"/>
+          <w:sz w:val="24"/>
+          <w:szCs w:val="24"/>
+        </w:rPr>
+        <w:t>т. д.);</w:t>
       </w:r>
     </w:p>
     <w:p>
@@ -720,130 +797,34 @@
     <w:p>
       <w:pPr>
         <w:pStyle w:val="a3"/>
-        <w:numPr>
-          <w:ilvl w:val="0"/>
-          <w:numId w:val="4"/>
-        </w:numPr>
-        <w:tabs>
-          <w:tab w:val="left" w:pos="3072"/>
-        </w:tabs>
-        <w:rPr>
-          <w:rFonts w:ascii="Times New Roman" w:hAnsi="Times New Roman" w:cs="Times New Roman"/>
-          <w:sz w:val="24"/>
-          <w:szCs w:val="24"/>
-        </w:rPr>
-      </w:pPr>
-      <w:r>
-        <w:rPr>
-          <w:rFonts w:ascii="Times New Roman" w:hAnsi="Times New Roman" w:cs="Times New Roman"/>
-          <w:sz w:val="24"/>
-          <w:szCs w:val="24"/>
-        </w:rPr>
-        <w:t>возможность резервного копирования информационной</w:t>
-      </w:r>
-    </w:p>
-    <w:p>
-      <w:pPr>
-        <w:pStyle w:val="a3"/>
-        <w:numPr>
-          <w:ilvl w:val="0"/>
-          <w:numId w:val="4"/>
-        </w:numPr>
-        <w:tabs>
-          <w:tab w:val="left" w:pos="3072"/>
-        </w:tabs>
-        <w:rPr>
-          <w:rFonts w:ascii="Times New Roman" w:hAnsi="Times New Roman" w:cs="Times New Roman"/>
-          <w:sz w:val="24"/>
-          <w:szCs w:val="24"/>
-        </w:rPr>
-      </w:pPr>
-      <w:r>
-        <w:rPr>
-          <w:rFonts w:ascii="Times New Roman" w:hAnsi="Times New Roman" w:cs="Times New Roman"/>
-          <w:sz w:val="24"/>
-          <w:szCs w:val="24"/>
-        </w:rPr>
-        <w:t>базы;</w:t>
-      </w:r>
-    </w:p>
-    <w:p>
-      <w:pPr>
-        <w:pStyle w:val="a3"/>
-        <w:numPr>
-          <w:ilvl w:val="0"/>
-          <w:numId w:val="4"/>
-        </w:numPr>
-        <w:tabs>
-          <w:tab w:val="left" w:pos="3072"/>
-        </w:tabs>
-        <w:rPr>
-          <w:rFonts w:ascii="Times New Roman" w:hAnsi="Times New Roman" w:cs="Times New Roman"/>
-          <w:sz w:val="24"/>
-          <w:szCs w:val="24"/>
-        </w:rPr>
-      </w:pPr>
-      <w:r>
-        <w:rPr>
-          <w:rFonts w:ascii="Times New Roman" w:hAnsi="Times New Roman" w:cs="Times New Roman"/>
-          <w:sz w:val="24"/>
-          <w:szCs w:val="24"/>
-        </w:rPr>
-        <w:t>разграничение пользовательских прав;</w:t>
-      </w:r>
-    </w:p>
-    <w:p>
-      <w:pPr>
-        <w:pStyle w:val="a3"/>
-        <w:numPr>
-          <w:ilvl w:val="0"/>
-          <w:numId w:val="4"/>
-        </w:numPr>
-        <w:tabs>
-          <w:tab w:val="left" w:pos="3072"/>
-        </w:tabs>
-        <w:rPr>
-          <w:rFonts w:ascii="Times New Roman" w:hAnsi="Times New Roman" w:cs="Times New Roman"/>
-          <w:sz w:val="24"/>
-          <w:szCs w:val="24"/>
-        </w:rPr>
-      </w:pPr>
-      <w:r>
-        <w:rPr>
-          <w:rFonts w:ascii="Times New Roman" w:hAnsi="Times New Roman" w:cs="Times New Roman"/>
-          <w:sz w:val="24"/>
-          <w:szCs w:val="24"/>
-        </w:rPr>
-        <w:t>исключение несанкционированного копирования (тиражирования) программы.</w:t>
-      </w:r>
-      <w:r>
-        <w:rPr>
-          <w:rFonts w:ascii="Times New Roman" w:hAnsi="Times New Roman" w:cs="Times New Roman"/>
-          <w:sz w:val="24"/>
-          <w:szCs w:val="24"/>
-        </w:rPr>
-        <w:cr/>
-      </w:r>
-    </w:p>
-    <w:p>
-      <w:pPr>
-        <w:pStyle w:val="a3"/>
-        <w:tabs>
-          <w:tab w:val="left" w:pos="3072"/>
-        </w:tabs>
-        <w:rPr>
-          <w:rFonts w:ascii="Times New Roman" w:hAnsi="Times New Roman" w:cs="Times New Roman"/>
-          <w:sz w:val="24"/>
-          <w:szCs w:val="24"/>
-        </w:rPr>
-      </w:pPr>
-      <w:r>
-        <w:rPr>
-          <w:rFonts w:ascii="Times New Roman" w:hAnsi="Times New Roman" w:cs="Times New Roman"/>
-          <w:sz w:val="24"/>
-          <w:szCs w:val="24"/>
-        </w:rPr>
-        <w:lastRenderedPageBreak/>
+        <w:tabs>
+          <w:tab w:val="left" w:pos="3072"/>
+        </w:tabs>
+        <w:rPr>
+          <w:rFonts w:ascii="Times New Roman" w:hAnsi="Times New Roman" w:cs="Times New Roman"/>
+          <w:sz w:val="24"/>
+          <w:szCs w:val="24"/>
+        </w:rPr>
+      </w:pPr>
+    </w:p>
+    <w:p>
+      <w:pPr>
+        <w:pStyle w:val="a3"/>
+        <w:tabs>
+          <w:tab w:val="left" w:pos="3072"/>
+        </w:tabs>
+        <w:rPr>
+          <w:rFonts w:ascii="Times New Roman" w:hAnsi="Times New Roman" w:cs="Times New Roman"/>
+          <w:sz w:val="24"/>
+          <w:szCs w:val="24"/>
+        </w:rPr>
+      </w:pPr>
+      <w:r>
+        <w:rPr>
+          <w:rFonts w:ascii="Times New Roman" w:hAnsi="Times New Roman" w:cs="Times New Roman"/>
+          <w:sz w:val="24"/>
+          <w:szCs w:val="24"/>
+        </w:rPr>
         <w:t>Предусмотреть контроль вводимой информации и блокировку</w:t>
       </w:r>
     </w:p>
@@ -919,6 +900,7 @@
           <w:sz w:val="24"/>
           <w:szCs w:val="24"/>
         </w:rPr>
+        <w:lastRenderedPageBreak/>
         <w:t xml:space="preserve"> Системные требования для работы программного продукта должны быть следующими: тактовая частота процессора -1 200 Гц; объем оперативной памяти 64 Мб; объем свободного дискового пространства 50 Мб; разрешение монитора 1 024 х 768;</w:t>
       </w:r>
     </w:p>
@@ -975,63 +957,13 @@
         </w:rPr>
         <w:t>Программа должна работать в операционных системах</w:t>
       </w:r>
-    </w:p>
-    <w:p>
-      <w:pPr>
-        <w:pStyle w:val="a3"/>
-        <w:tabs>
-          <w:tab w:val="left" w:pos="3072"/>
-        </w:tabs>
-        <w:rPr>
-          <w:rFonts w:ascii="Times New Roman" w:hAnsi="Times New Roman" w:cs="Times New Roman"/>
-          <w:sz w:val="24"/>
-          <w:szCs w:val="24"/>
-        </w:rPr>
-      </w:pPr>
-      <w:r>
-        <w:rPr>
-          <w:rFonts w:ascii="Times New Roman" w:hAnsi="Times New Roman" w:cs="Times New Roman"/>
-          <w:sz w:val="24"/>
-          <w:szCs w:val="24"/>
-        </w:rPr>
-        <w:t xml:space="preserve">Windows </w:t>
-      </w:r>
-      <w:r>
-        <w:rPr>
-          <w:rFonts w:ascii="Times New Roman" w:hAnsi="Times New Roman" w:cs="Times New Roman"/>
-          <w:sz w:val="24"/>
-          <w:szCs w:val="24"/>
-        </w:rPr>
-        <w:t>10\11</w:t>
-      </w:r>
-      <w:r>
-        <w:rPr>
-          <w:rFonts w:ascii="Times New Roman" w:hAnsi="Times New Roman" w:cs="Times New Roman"/>
-          <w:sz w:val="24"/>
-          <w:szCs w:val="24"/>
-        </w:rPr>
-        <w:t>. Все формируемые отчеты должны иметь возможность экспортирования в редактор электронных таблиц</w:t>
-      </w:r>
-    </w:p>
-    <w:p>
-      <w:pPr>
-        <w:pStyle w:val="a3"/>
-        <w:tabs>
-          <w:tab w:val="left" w:pos="3072"/>
-        </w:tabs>
-        <w:rPr>
-          <w:rFonts w:ascii="Times New Roman" w:hAnsi="Times New Roman" w:cs="Times New Roman"/>
-          <w:sz w:val="24"/>
-          <w:szCs w:val="24"/>
-        </w:rPr>
-      </w:pPr>
-      <w:r>
-        <w:rPr>
-          <w:rFonts w:ascii="Times New Roman" w:hAnsi="Times New Roman" w:cs="Times New Roman"/>
-          <w:sz w:val="24"/>
-          <w:szCs w:val="24"/>
-        </w:rPr>
-        <w:t>MS Office Excel 20</w:t>
+      <w:r>
+        <w:rPr>
+          <w:rFonts w:ascii="Times New Roman" w:hAnsi="Times New Roman" w:cs="Times New Roman"/>
+          <w:sz w:val="24"/>
+          <w:szCs w:val="24"/>
+        </w:rPr>
+        <w:t xml:space="preserve"> </w:t>
       </w:r>
       <w:r>
         <w:rPr>
@@ -1040,32 +972,23 @@
           <w:szCs w:val="24"/>
           <w:lang w:val="en-US"/>
         </w:rPr>
-        <w:t>16</w:t>
-      </w:r>
-      <w:r>
-        <w:rPr>
-          <w:rFonts w:ascii="Times New Roman" w:hAnsi="Times New Roman" w:cs="Times New Roman"/>
-          <w:sz w:val="24"/>
-          <w:szCs w:val="24"/>
-        </w:rPr>
-        <w:t>/20</w:t>
-      </w:r>
-      <w:r>
-        <w:rPr>
-          <w:rFonts w:ascii="Times New Roman" w:hAnsi="Times New Roman" w:cs="Times New Roman"/>
-          <w:sz w:val="24"/>
-          <w:szCs w:val="24"/>
-          <w:lang w:val="en-US"/>
-        </w:rPr>
-        <w:t>18</w:t>
-      </w:r>
-      <w:r>
-        <w:rPr>
-          <w:rFonts w:ascii="Times New Roman" w:hAnsi="Times New Roman" w:cs="Times New Roman"/>
-          <w:sz w:val="24"/>
-          <w:szCs w:val="24"/>
-        </w:rPr>
-        <w:t>.</w:t>
+        <w:t>Android</w:t>
+      </w:r>
+      <w:r>
+        <w:rPr>
+          <w:rFonts w:ascii="Times New Roman" w:hAnsi="Times New Roman" w:cs="Times New Roman"/>
+          <w:sz w:val="24"/>
+          <w:szCs w:val="24"/>
+        </w:rPr>
+        <w:t xml:space="preserve"> 11 </w:t>
+      </w:r>
+      <w:r>
+        <w:rPr>
+          <w:rFonts w:ascii="Times New Roman" w:hAnsi="Times New Roman" w:cs="Times New Roman"/>
+          <w:sz w:val="24"/>
+          <w:szCs w:val="24"/>
+        </w:rPr>
+        <w:t>и выше</w:t>
       </w:r>
     </w:p>
     <w:p>
@@ -1090,7 +1013,7 @@
           <w:sz w:val="24"/>
           <w:szCs w:val="24"/>
         </w:rPr>
-        <w:t xml:space="preserve"> Требования к транспортированию и хранению</w:t>
+        <w:t>Требования к транспортированию и хранению</w:t>
       </w:r>
     </w:p>
     <w:p>

</xml_diff>